<commit_message>
Task1 poprawiony agile testing
</commit_message>
<xml_diff>
--- a/Task1.docx
+++ b/Task1.docx
@@ -897,34 +897,29 @@
       <w:pPr>
         <w:rPr>
           <w:sz w:val="24"/>
-          <w:lang w:val="en-US"/>
-        </w:rPr>
-      </w:pPr>
-      <w:r>
-        <w:rPr>
-          <w:sz w:val="24"/>
-          <w:lang w:val="en-US"/>
+        </w:rPr>
+      </w:pPr>
+      <w:r>
+        <w:rPr>
+          <w:sz w:val="24"/>
         </w:rPr>
         <w:t xml:space="preserve">4) </w:t>
       </w:r>
       <w:r>
         <w:rPr>
           <w:sz w:val="24"/>
-          <w:lang w:val="en-US"/>
         </w:rPr>
         <w:t>TC-&gt;</w:t>
       </w:r>
       <w:r>
         <w:rPr>
           <w:sz w:val="24"/>
-          <w:lang w:val="en-US"/>
         </w:rPr>
         <w:tab/>
       </w:r>
       <w:r>
         <w:rPr>
           <w:sz w:val="24"/>
-          <w:lang w:val="en-US"/>
         </w:rPr>
         <w:tab/>
         <w:t xml:space="preserve"> a==-1,</w:t>
@@ -932,7 +927,6 @@
       <w:r>
         <w:rPr>
           <w:sz w:val="24"/>
-          <w:lang w:val="en-US"/>
         </w:rPr>
         <w:tab/>
         <w:t>b==</w:t>
@@ -940,21 +934,18 @@
       <w:r>
         <w:rPr>
           <w:sz w:val="24"/>
-          <w:lang w:val="en-US"/>
         </w:rPr>
         <w:t xml:space="preserve"> </w:t>
       </w:r>
       <w:r>
         <w:rPr>
           <w:sz w:val="24"/>
-          <w:lang w:val="en-US"/>
         </w:rPr>
         <w:t>3,</w:t>
       </w:r>
       <w:r>
         <w:rPr>
           <w:sz w:val="24"/>
-          <w:lang w:val="en-US"/>
         </w:rPr>
         <w:tab/>
       </w:r>
@@ -963,7 +954,6 @@
           <w:b/>
           <w:color w:val="00B050"/>
           <w:sz w:val="24"/>
-          <w:lang w:val="en-US"/>
         </w:rPr>
         <w:t>x==</w:t>
       </w:r>
@@ -972,21 +962,18 @@
           <w:b/>
           <w:color w:val="00B050"/>
           <w:sz w:val="24"/>
-          <w:lang w:val="en-US"/>
         </w:rPr>
         <w:t xml:space="preserve"> 2</w:t>
       </w:r>
       <w:r>
         <w:rPr>
           <w:sz w:val="24"/>
-          <w:lang w:val="en-US"/>
         </w:rPr>
         <w:t>,</w:t>
       </w:r>
       <w:r>
         <w:rPr>
           <w:sz w:val="24"/>
-          <w:lang w:val="en-US"/>
         </w:rPr>
         <w:tab/>
         <w:t xml:space="preserve"> y==</w:t>
@@ -994,7 +981,6 @@
       <w:r>
         <w:rPr>
           <w:sz w:val="24"/>
-          <w:lang w:val="en-US"/>
         </w:rPr>
         <w:t xml:space="preserve"> 0</w:t>
       </w:r>
@@ -1015,20 +1001,70 @@
         <w:rPr>
           <w:sz w:val="24"/>
         </w:rPr>
-        <w:t xml:space="preserve"> zwinne - </w:t>
-      </w:r>
-      <w:r>
-        <w:rPr>
-          <w:sz w:val="24"/>
-        </w:rPr>
-        <w:t xml:space="preserve">wg słownika terminów testowych testowanie zwinne jest używane przy technikach wytwarzania sterowanego testami. To oznacza, że zanim deweloper zacznie pisanie kodu, tworzy najpierw przypadki testowe oraz koncepcje testowania. Kiedy ta metoda nie jest używana to czasem zdarza się, że niektóre wymagania mogą być po prostu </w:t>
-      </w:r>
-      <w:proofErr w:type="spellStart"/>
-      <w:r>
-        <w:rPr>
-          <w:sz w:val="24"/>
-        </w:rPr>
-        <w:t>nietestowalne</w:t>
+        <w:t xml:space="preserve"> zwinne jest przeciwnością modelu kaskadowego </w:t>
+      </w:r>
+      <w:proofErr w:type="spellStart"/>
+      <w:r>
+        <w:rPr>
+          <w:sz w:val="24"/>
+        </w:rPr>
+        <w:t>waterfall</w:t>
+      </w:r>
+      <w:proofErr w:type="spellEnd"/>
+      <w:r>
+        <w:rPr>
+          <w:sz w:val="24"/>
+        </w:rPr>
+        <w:t>, gdzie aby przejść do testowania muszą być zakończone procesy związane z ustalaniem wymagań</w:t>
+      </w:r>
+      <w:r>
+        <w:rPr>
+          <w:sz w:val="24"/>
+        </w:rPr>
+        <w:t xml:space="preserve"> (pisaniem dokumentacji)</w:t>
+      </w:r>
+      <w:r>
+        <w:rPr>
+          <w:sz w:val="24"/>
+        </w:rPr>
+        <w:t>, analizą</w:t>
+      </w:r>
+      <w:r>
+        <w:rPr>
+          <w:sz w:val="24"/>
+        </w:rPr>
+        <w:t xml:space="preserve"> softu oraz implementacją </w:t>
+      </w:r>
+      <w:r>
+        <w:rPr>
+          <w:sz w:val="24"/>
+        </w:rPr>
+        <w:t xml:space="preserve">kodu. Podczas testowania zwinnego </w:t>
+      </w:r>
+      <w:r>
+        <w:rPr>
+          <w:sz w:val="24"/>
+        </w:rPr>
+        <w:t xml:space="preserve">wszystkie </w:t>
+      </w:r>
+      <w:r>
+        <w:rPr>
+          <w:sz w:val="24"/>
+        </w:rPr>
+        <w:t xml:space="preserve"> etapy procesu wytwarzania programowania powtarzają się.</w:t>
+      </w:r>
+      <w:r>
+        <w:rPr>
+          <w:sz w:val="24"/>
+        </w:rPr>
+        <w:t xml:space="preserve"> Dzieje się tak, ponieważ ważnym punktem tej metody jest ciągła współpraca z klientem i zbieranie od niego uwag i </w:t>
+      </w:r>
+      <w:proofErr w:type="spellStart"/>
+      <w:r>
+        <w:rPr>
+          <w:sz w:val="24"/>
+        </w:rPr>
+        <w:t>feedback'u</w:t>
       </w:r>
       <w:proofErr w:type="spellEnd"/>
       <w:r>
@@ -1037,6 +1073,37 @@
         </w:rPr>
         <w:t>.</w:t>
       </w:r>
+      <w:r>
+        <w:rPr>
+          <w:sz w:val="24"/>
+        </w:rPr>
+        <w:t xml:space="preserve"> Dzięki temu unika sie nieporozumień</w:t>
+      </w:r>
+      <w:r>
+        <w:rPr>
+          <w:sz w:val="24"/>
+        </w:rPr>
+        <w:t xml:space="preserve"> np. po jakimś czasie może się jakaś funkcja okazać niezbędną, podczas gdy na początku ustalania wymagań wydawała się nie </w:t>
+      </w:r>
+      <w:r>
+        <w:rPr>
+          <w:sz w:val="24"/>
+        </w:rPr>
+        <w:lastRenderedPageBreak/>
+        <w:t>być, bądź nawet nie była brana pod uwagę.</w:t>
+      </w:r>
+      <w:r>
+        <w:rPr>
+          <w:sz w:val="24"/>
+        </w:rPr>
+        <w:t xml:space="preserve"> </w:t>
+      </w:r>
+      <w:r>
+        <w:rPr>
+          <w:sz w:val="24"/>
+        </w:rPr>
+        <w:t>To właśnie sprawia, że zmieniają się na bieżąco wymagania, a oprogramowanie zyskuje na użyteczności.</w:t>
+      </w:r>
     </w:p>
     <w:p>
       <w:pPr>
@@ -1060,21 +1127,13 @@
         <w:rPr>
           <w:sz w:val="24"/>
         </w:rPr>
-        <w:t xml:space="preserve">: &lt;18:60) Poprawne </w:t>
-      </w:r>
-      <w:proofErr w:type="spellStart"/>
-      <w:r>
-        <w:rPr>
-          <w:sz w:val="24"/>
-        </w:rPr>
-        <w:t>wartosci</w:t>
-      </w:r>
-      <w:proofErr w:type="spellEnd"/>
-      <w:r>
-        <w:rPr>
-          <w:sz w:val="24"/>
-        </w:rPr>
-        <w:t>: 18;</w:t>
+        <w:t>: &lt;18:60) Poprawne wartoś</w:t>
+      </w:r>
+      <w:r>
+        <w:rPr>
+          <w:sz w:val="24"/>
+        </w:rPr>
+        <w:t>ci: 18;</w:t>
       </w:r>
       <w:r>
         <w:rPr>
@@ -1099,7 +1158,6 @@
         <w:rPr>
           <w:sz w:val="24"/>
         </w:rPr>
-        <w:lastRenderedPageBreak/>
         <w:tab/>
       </w:r>
       <w:r>

</xml_diff>